<commit_message>
Initial commit: Modern portfolio website
</commit_message>
<xml_diff>
--- a/public/Sai Pavan Kumar Gundapaneni RESUME.docx
+++ b/public/Sai Pavan Kumar Gundapaneni RESUME.docx
@@ -125,13 +125,61 @@
           <w:szCs w:val="24"/>
         </w:rPr>
       </w:pPr>
+      <w:hyperlink r:id="rId7" w:history="1">
+        <w:r>
+          <w:rPr>
+            <w:rStyle w:val="Hyperlink"/>
+            <w:rFonts w:ascii="Calibri" w:hAnsi="Calibri" w:cs="Calibri"/>
+            <w:sz w:val="24"/>
+            <w:szCs w:val="24"/>
+          </w:rPr>
+          <w:t>Linked</w:t>
+        </w:r>
+        <w:r>
+          <w:rPr>
+            <w:rStyle w:val="Hyperlink"/>
+            <w:rFonts w:ascii="Calibri" w:hAnsi="Calibri" w:cs="Calibri"/>
+            <w:sz w:val="24"/>
+            <w:szCs w:val="24"/>
+          </w:rPr>
+          <w:t>I</w:t>
+        </w:r>
+        <w:r>
+          <w:rPr>
+            <w:rStyle w:val="Hyperlink"/>
+            <w:rFonts w:ascii="Calibri" w:hAnsi="Calibri" w:cs="Calibri"/>
+            <w:sz w:val="24"/>
+            <w:szCs w:val="24"/>
+          </w:rPr>
+          <w:t>n</w:t>
+        </w:r>
+      </w:hyperlink>
       <w:r>
         <w:rPr>
           <w:rFonts w:ascii="Calibri" w:hAnsi="Calibri" w:cs="Calibri"/>
           <w:sz w:val="24"/>
           <w:szCs w:val="24"/>
         </w:rPr>
-        <w:t>LinkedIn | GitHub | Portfolio | Medium</w:t>
+        <w:t xml:space="preserve"> | </w:t>
+      </w:r>
+      <w:hyperlink r:id="rId8" w:history="1">
+        <w:r>
+          <w:rPr>
+            <w:rStyle w:val="Hyperlink"/>
+            <w:rFonts w:ascii="Calibri" w:hAnsi="Calibri" w:cs="Calibri"/>
+            <w:sz w:val="24"/>
+            <w:szCs w:val="24"/>
+          </w:rPr>
+          <w:t>GitHub</w:t>
+        </w:r>
+      </w:hyperlink>
+      <w:r>
+        <w:rPr>
+          <w:rFonts w:ascii="Calibri" w:hAnsi="Calibri" w:cs="Calibri"/>
+          <w:sz w:val="24"/>
+          <w:szCs w:val="24"/>
+        </w:rPr>
+        <w:t xml:space="preserve"> </w:t>
       </w:r>
     </w:p>
     <w:p>
@@ -166,7 +214,6 @@
           <w:szCs w:val="24"/>
         </w:rPr>
       </w:pPr>
-      <w:proofErr w:type="gramStart"/>
       <w:r>
         <w:rPr>
           <w:rFonts w:ascii="Palatino Linotype" w:hAnsi="Palatino Linotype" w:cs="Times New Roman"/>
@@ -177,7 +224,6 @@
         </w:rPr>
         <w:t>PROFESSIONAL SUMMARY</w:t>
       </w:r>
-      <w:proofErr w:type="gramEnd"/>
       <w:r>
         <w:rPr>
           <w:rFonts w:ascii="Palatino Linotype" w:hAnsi="Palatino Linotype" w:cs="Times New Roman"/>
@@ -1254,20 +1300,8 @@
           <w:sz w:val="22"/>
           <w:szCs w:val="22"/>
         </w:rPr>
-        <w:t xml:space="preserve">AWS </w:t>
-      </w:r>
-      <w:proofErr w:type="spellStart"/>
-      <w:r>
-        <w:rPr>
-          <w:rFonts w:ascii="Calibri" w:hAnsi="Calibri" w:cs="Calibri"/>
-          <w:b/>
-          <w:bCs/>
-          <w:sz w:val="22"/>
-          <w:szCs w:val="22"/>
-        </w:rPr>
-        <w:t>CodePipeline</w:t>
-      </w:r>
-      <w:proofErr w:type="spellEnd"/>
+        <w:t>AWS CodePipeline</w:t>
+      </w:r>
       <w:r>
         <w:rPr>
           <w:rFonts w:ascii="Calibri" w:hAnsi="Calibri" w:cs="Calibri"/>
@@ -1776,7 +1810,6 @@
         </w:rPr>
         <w:t xml:space="preserve">, and </w:t>
       </w:r>
-      <w:proofErr w:type="spellStart"/>
       <w:r>
         <w:rPr>
           <w:rFonts w:ascii="Calibri" w:hAnsi="Calibri" w:cs="Calibri"/>
@@ -1787,7 +1820,6 @@
         </w:rPr>
         <w:t>OpenAPI</w:t>
       </w:r>
-      <w:proofErr w:type="spellEnd"/>
       <w:r>
         <w:rPr>
           <w:rFonts w:ascii="Calibri" w:hAnsi="Calibri" w:cs="Calibri"/>
@@ -1850,25 +1882,7 @@
           <w:sz w:val="22"/>
           <w:szCs w:val="22"/>
         </w:rPr>
-        <w:t xml:space="preserve">Integrated DevOps practices into development life cycle including </w:t>
-      </w:r>
-      <w:proofErr w:type="spellStart"/>
-      <w:r>
-        <w:rPr>
-          <w:rFonts w:ascii="Calibri" w:hAnsi="Calibri" w:cs="Calibri"/>
-          <w:sz w:val="22"/>
-          <w:szCs w:val="22"/>
-        </w:rPr>
-        <w:t>Dockerized</w:t>
-      </w:r>
-      <w:proofErr w:type="spellEnd"/>
-      <w:r>
-        <w:rPr>
-          <w:rFonts w:ascii="Calibri" w:hAnsi="Calibri" w:cs="Calibri"/>
-          <w:sz w:val="22"/>
-          <w:szCs w:val="22"/>
-        </w:rPr>
-        <w:t xml:space="preserve"> builds, version control via </w:t>
+        <w:t xml:space="preserve">Integrated DevOps practices into development life cycle including Dockerized builds, version control via </w:t>
       </w:r>
       <w:r>
         <w:rPr>
@@ -2124,25 +2138,7 @@
           <w:sz w:val="22"/>
           <w:szCs w:val="22"/>
         </w:rPr>
-        <w:t xml:space="preserve">Continuous </w:t>
-      </w:r>
-      <w:proofErr w:type="gramStart"/>
-      <w:r>
-        <w:rPr>
-          <w:rFonts w:ascii="Calibri" w:hAnsi="Calibri" w:cs="Calibri"/>
-          <w:sz w:val="22"/>
-          <w:szCs w:val="22"/>
-        </w:rPr>
-        <w:t>learner</w:t>
-      </w:r>
-      <w:proofErr w:type="gramEnd"/>
-      <w:r>
-        <w:rPr>
-          <w:rFonts w:ascii="Calibri" w:hAnsi="Calibri" w:cs="Calibri"/>
-          <w:sz w:val="22"/>
-          <w:szCs w:val="22"/>
-        </w:rPr>
-        <w:t xml:space="preserve"> committed to mastering new tools and frameworks for enhanced software quality and team productivity.</w:t>
+        <w:t>Continuous learner committed to mastering new tools and frameworks for enhanced software quality and team productivity.</w:t>
       </w:r>
     </w:p>
     <w:p>
@@ -2296,19 +2292,11 @@
         </w:rPr>
         <w:t xml:space="preserve">SOAP, </w:t>
       </w:r>
-      <w:proofErr w:type="spellStart"/>
-      <w:r>
-        <w:rPr>
-          <w:rFonts w:ascii="Calibri" w:hAnsi="Calibri" w:cs="Calibri"/>
-        </w:rPr>
-        <w:t>GraphQL</w:t>
-      </w:r>
-      <w:proofErr w:type="spellEnd"/>
-      <w:r>
-        <w:rPr>
-          <w:rFonts w:ascii="Calibri" w:hAnsi="Calibri" w:cs="Calibri"/>
-        </w:rPr>
-        <w:t>, JSP, Servlets, Bootstrap</w:t>
+      <w:r>
+        <w:rPr>
+          <w:rFonts w:ascii="Calibri" w:hAnsi="Calibri" w:cs="Calibri"/>
+        </w:rPr>
+        <w:t>GraphQL, JSP, Servlets, Bootstrap</w:t>
       </w:r>
     </w:p>
     <w:p>
@@ -2371,27 +2359,13 @@
         <w:rPr>
           <w:rFonts w:ascii="Calibri" w:hAnsi="Calibri" w:cs="Calibri"/>
         </w:rPr>
-        <w:t xml:space="preserve"> AWS (EC2, S3, RDS, Lambda</w:t>
-      </w:r>
-      <w:proofErr w:type="gramStart"/>
-      <w:r>
-        <w:rPr>
-          <w:rFonts w:ascii="Calibri" w:hAnsi="Calibri" w:cs="Calibri"/>
-        </w:rPr>
-        <w:t>),</w:t>
-      </w:r>
-      <w:r>
-        <w:rPr>
-          <w:rFonts w:ascii="Calibri" w:hAnsi="Calibri" w:cs="Calibri"/>
-        </w:rPr>
-        <w:t>Azure</w:t>
-      </w:r>
-      <w:proofErr w:type="gramEnd"/>
-      <w:r>
-        <w:rPr>
-          <w:rFonts w:ascii="Calibri" w:hAnsi="Calibri" w:cs="Calibri"/>
-        </w:rPr>
-        <w:t>,</w:t>
+        <w:t xml:space="preserve"> AWS (EC2, S3, RDS, Lambda),</w:t>
+      </w:r>
+      <w:r>
+        <w:rPr>
+          <w:rFonts w:ascii="Calibri" w:hAnsi="Calibri" w:cs="Calibri"/>
+        </w:rPr>
+        <w:t>Azure,</w:t>
       </w:r>
       <w:r>
         <w:rPr>
@@ -2711,7 +2685,6 @@
         </w:rPr>
         <w:t>Leveraged Java collections, concurrency utilities, and performance profiling tools (</w:t>
       </w:r>
-      <w:proofErr w:type="spellStart"/>
       <w:r>
         <w:rPr>
           <w:rFonts w:ascii="Calibri" w:hAnsi="Calibri" w:cs="Calibri"/>
@@ -2720,7 +2693,6 @@
         </w:rPr>
         <w:t>JVisualVM</w:t>
       </w:r>
-      <w:proofErr w:type="spellEnd"/>
       <w:r>
         <w:rPr>
           <w:rFonts w:ascii="Calibri" w:hAnsi="Calibri" w:cs="Calibri"/>
@@ -3027,21 +2999,7 @@
         <w:rPr>
           <w:rFonts w:ascii="Calibri" w:hAnsi="Calibri" w:cs="Calibri"/>
         </w:rPr>
-        <w:t xml:space="preserve"> serializers and </w:t>
-      </w:r>
-      <w:proofErr w:type="spellStart"/>
-      <w:r>
-        <w:rPr>
-          <w:rFonts w:ascii="Calibri" w:hAnsi="Calibri" w:cs="Calibri"/>
-        </w:rPr>
-        <w:t>deserializers</w:t>
-      </w:r>
-      <w:proofErr w:type="spellEnd"/>
-      <w:r>
-        <w:rPr>
-          <w:rFonts w:ascii="Calibri" w:hAnsi="Calibri" w:cs="Calibri"/>
-        </w:rPr>
-        <w:t xml:space="preserve"> to standardize message formats across microservices.</w:t>
+        <w:t xml:space="preserve"> serializers and deserializers to standardize message formats across microservices.</w:t>
       </w:r>
     </w:p>
     <w:p>
@@ -3247,18 +3205,8 @@
           <w:b/>
           <w:bCs/>
         </w:rPr>
-        <w:t xml:space="preserve">AWS </w:t>
-      </w:r>
-      <w:proofErr w:type="spellStart"/>
-      <w:r>
-        <w:rPr>
-          <w:rFonts w:ascii="Calibri" w:hAnsi="Calibri" w:cs="Calibri"/>
-          <w:b/>
-          <w:bCs/>
-        </w:rPr>
-        <w:t>CodePipeline</w:t>
-      </w:r>
-      <w:proofErr w:type="spellEnd"/>
+        <w:t>AWS CodePipeline</w:t>
+      </w:r>
       <w:r>
         <w:rPr>
           <w:rFonts w:ascii="Calibri" w:hAnsi="Calibri" w:cs="Calibri"/>
@@ -3654,21 +3602,7 @@
         <w:rPr>
           <w:rFonts w:ascii="Calibri" w:hAnsi="Calibri" w:cs="Calibri"/>
         </w:rPr>
-        <w:t xml:space="preserve">, Terraform, AWS </w:t>
-      </w:r>
-      <w:proofErr w:type="spellStart"/>
-      <w:r>
-        <w:rPr>
-          <w:rFonts w:ascii="Calibri" w:hAnsi="Calibri" w:cs="Calibri"/>
-        </w:rPr>
-        <w:t>CodePipeline</w:t>
-      </w:r>
-      <w:proofErr w:type="spellEnd"/>
-      <w:r>
-        <w:rPr>
-          <w:rFonts w:ascii="Calibri" w:hAnsi="Calibri" w:cs="Calibri"/>
-        </w:rPr>
-        <w:t>, JUnit, Mockito, ELK Stack, Agile Scrum</w:t>
+        <w:t>, Terraform, AWS CodePipeline, JUnit, Mockito, ELK Stack, Agile Scrum</w:t>
       </w:r>
       <w:r>
         <w:rPr>
@@ -4453,30 +4387,14 @@
         <w:rPr>
           <w:rFonts w:ascii="Calibri" w:hAnsi="Calibri" w:cs="Calibri"/>
         </w:rPr>
-        <w:t xml:space="preserve">Set up distributed </w:t>
-      </w:r>
-      <w:proofErr w:type="gramStart"/>
-      <w:r>
-        <w:rPr>
-          <w:rFonts w:ascii="Calibri" w:hAnsi="Calibri" w:cs="Calibri"/>
-        </w:rPr>
-        <w:t>caching</w:t>
-      </w:r>
-      <w:proofErr w:type="gramEnd"/>
-      <w:r>
-        <w:rPr>
-          <w:rFonts w:ascii="Calibri" w:hAnsi="Calibri" w:cs="Calibri"/>
-        </w:rPr>
-        <w:t xml:space="preserve"> using </w:t>
-      </w:r>
-      <w:proofErr w:type="spellStart"/>
+        <w:t xml:space="preserve">Set up distributed caching using </w:t>
+      </w:r>
       <w:r>
         <w:rPr>
           <w:rFonts w:ascii="Calibri" w:hAnsi="Calibri" w:cs="Calibri"/>
         </w:rPr>
         <w:t>Hazelcast</w:t>
       </w:r>
-      <w:proofErr w:type="spellEnd"/>
       <w:r>
         <w:rPr>
           <w:rFonts w:ascii="Calibri" w:hAnsi="Calibri" w:cs="Calibri"/>
@@ -4665,21 +4583,7 @@
         <w:rPr>
           <w:rFonts w:ascii="Calibri" w:hAnsi="Calibri" w:cs="Calibri"/>
         </w:rPr>
-        <w:t xml:space="preserve">Collaborated </w:t>
-      </w:r>
-      <w:proofErr w:type="gramStart"/>
-      <w:r>
-        <w:rPr>
-          <w:rFonts w:ascii="Calibri" w:hAnsi="Calibri" w:cs="Calibri"/>
-        </w:rPr>
-        <w:t>within</w:t>
-      </w:r>
-      <w:proofErr w:type="gramEnd"/>
-      <w:r>
-        <w:rPr>
-          <w:rFonts w:ascii="Calibri" w:hAnsi="Calibri" w:cs="Calibri"/>
-        </w:rPr>
-        <w:t xml:space="preserve"> </w:t>
+        <w:t xml:space="preserve">Collaborated within </w:t>
       </w:r>
       <w:r>
         <w:rPr>
@@ -4693,21 +4597,7 @@
         <w:rPr>
           <w:rFonts w:ascii="Calibri" w:hAnsi="Calibri" w:cs="Calibri"/>
         </w:rPr>
-        <w:t xml:space="preserve"> Scrum teams, participating in sprint planning</w:t>
-      </w:r>
-      <w:proofErr w:type="gramStart"/>
-      <w:r>
-        <w:rPr>
-          <w:rFonts w:ascii="Calibri" w:hAnsi="Calibri" w:cs="Calibri"/>
-        </w:rPr>
-        <w:t>, backlog</w:t>
-      </w:r>
-      <w:proofErr w:type="gramEnd"/>
-      <w:r>
-        <w:rPr>
-          <w:rFonts w:ascii="Calibri" w:hAnsi="Calibri" w:cs="Calibri"/>
-        </w:rPr>
-        <w:t xml:space="preserve"> grooming, and daily standups.</w:t>
+        <w:t xml:space="preserve"> Scrum teams, participating in sprint planning, backlog grooming, and daily standups.</w:t>
       </w:r>
     </w:p>
     <w:p>
@@ -4967,7 +4857,6 @@
         </w:rPr>
         <w:t xml:space="preserve"> components using reactive forms and </w:t>
       </w:r>
-      <w:proofErr w:type="spellStart"/>
       <w:r>
         <w:rPr>
           <w:rFonts w:ascii="Calibri" w:hAnsi="Calibri" w:cs="Calibri"/>
@@ -4976,7 +4865,6 @@
         </w:rPr>
         <w:t>RxJS</w:t>
       </w:r>
-      <w:proofErr w:type="spellEnd"/>
       <w:r>
         <w:rPr>
           <w:rFonts w:ascii="Calibri" w:hAnsi="Calibri" w:cs="Calibri"/>
@@ -5536,7 +5424,6 @@
         </w:rPr>
         <w:t xml:space="preserve">Used </w:t>
       </w:r>
-      <w:proofErr w:type="gramStart"/>
       <w:r>
         <w:rPr>
           <w:rFonts w:ascii="Calibri" w:hAnsi="Calibri" w:cs="Calibri"/>
@@ -5545,7 +5432,6 @@
         </w:rPr>
         <w:t>Log4J</w:t>
       </w:r>
-      <w:proofErr w:type="gramEnd"/>
       <w:r>
         <w:rPr>
           <w:rFonts w:ascii="Calibri" w:hAnsi="Calibri" w:cs="Calibri"/>
@@ -5689,29 +5575,7 @@
           <w:sz w:val="24"/>
           <w:szCs w:val="24"/>
         </w:rPr>
-        <w:t xml:space="preserve">Client: </w:t>
-      </w:r>
-      <w:proofErr w:type="spellStart"/>
-      <w:r>
-        <w:rPr>
-          <w:rFonts w:ascii="Palatino Linotype" w:hAnsi="Palatino Linotype" w:cs="Calibri"/>
-          <w:b/>
-          <w:bCs/>
-          <w:sz w:val="24"/>
-          <w:szCs w:val="24"/>
-        </w:rPr>
-        <w:t>HashTag</w:t>
-      </w:r>
-      <w:proofErr w:type="spellEnd"/>
-      <w:r>
-        <w:rPr>
-          <w:rFonts w:ascii="Palatino Linotype" w:hAnsi="Palatino Linotype" w:cs="Calibri"/>
-          <w:b/>
-          <w:bCs/>
-          <w:sz w:val="24"/>
-          <w:szCs w:val="24"/>
-        </w:rPr>
-        <w:t xml:space="preserve"> Technologies, Coimbatore, India</w:t>
+        <w:t>Client: HashTag Technologies, Coimbatore, India</w:t>
       </w:r>
       <w:r>
         <w:rPr>
@@ -6304,21 +6168,7 @@
           <w:rFonts w:ascii="Calibri" w:hAnsi="Calibri" w:cs="Calibri"/>
         </w:rPr>
         <w:br/>
-        <w:t xml:space="preserve">Sree </w:t>
-      </w:r>
-      <w:proofErr w:type="spellStart"/>
-      <w:r>
-        <w:rPr>
-          <w:rFonts w:ascii="Calibri" w:hAnsi="Calibri" w:cs="Calibri"/>
-        </w:rPr>
-        <w:t>Dattha</w:t>
-      </w:r>
-      <w:proofErr w:type="spellEnd"/>
-      <w:r>
-        <w:rPr>
-          <w:rFonts w:ascii="Calibri" w:hAnsi="Calibri" w:cs="Calibri"/>
-        </w:rPr>
-        <w:t xml:space="preserve"> Group of Institutions | JNTU Hyderabad</w:t>
+        <w:t>Sree Dattha Group of Institutions | JNTU Hyderabad</w:t>
       </w:r>
     </w:p>
     <w:p>
@@ -11693,6 +11543,18 @@
       <w:bCs/>
     </w:rPr>
   </w:style>
+  <w:style w:type="character" w:styleId="FollowedHyperlink">
+    <w:name w:val="FollowedHyperlink"/>
+    <w:basedOn w:val="DefaultParagraphFont"/>
+    <w:uiPriority w:val="99"/>
+    <w:semiHidden/>
+    <w:unhideWhenUsed/>
+    <w:rsid w:val="003031E9"/>
+    <w:rPr>
+      <w:color w:val="96607D" w:themeColor="followedHyperlink"/>
+      <w:u w:val="single"/>
+    </w:rPr>
+  </w:style>
 </w:styles>
 </file>
 

</xml_diff>